<commit_message>
Added internal documentation document. Will be used to import to corporative wiki.
</commit_message>
<xml_diff>
--- a/docs/internal_documentation.docx
+++ b/docs/internal_documentation.docx
@@ -780,14 +780,7 @@
           <w:rFonts w:ascii="Courier New" w:hAnsi="Courier New" w:cs="Courier New"/>
           <w:lang w:val="lv-LV"/>
         </w:rPr>
-        <w:t xml:space="preserve"># cd </w:t>
-      </w:r>
-      <w:r>
-        <w:rPr>
-          <w:rFonts w:ascii="Courier New" w:hAnsi="Courier New" w:cs="Courier New"/>
-          <w:lang w:val="lv-LV"/>
-        </w:rPr>
-        <w:t xml:space="preserve">Zabbix-2.0.6 </w:t>
+        <w:t xml:space="preserve"># cd Zabbix-2.0.6 </w:t>
       </w:r>
     </w:p>
     <w:p>
@@ -1039,21 +1032,7 @@
           <w:rFonts w:ascii="Courier New" w:hAnsi="Courier New" w:cs="Courier New"/>
           <w:lang w:val="lv-LV"/>
         </w:rPr>
-        <w:t>http://www.</w:t>
-      </w:r>
-      <w:r>
-        <w:rPr>
-          <w:rFonts w:ascii="Courier New" w:hAnsi="Courier New" w:cs="Courier New"/>
-          <w:lang w:val="lv-LV"/>
-        </w:rPr>
-        <w:t>z</w:t>
-      </w:r>
-      <w:r>
-        <w:rPr>
-          <w:rFonts w:ascii="Courier New" w:hAnsi="Courier New" w:cs="Courier New"/>
-          <w:lang w:val="lv-LV"/>
-        </w:rPr>
-        <w:t xml:space="preserve">abbix.com/downloads/2.0.6/Zabbix_agents_2.0.6.win.zip </w:t>
+        <w:t xml:space="preserve">http://www.zabbix.com/downloads/2.0.6/Zabbix_agents_2.0.6.win.zip </w:t>
       </w:r>
       <w:r>
         <w:rPr>
@@ -1250,7 +1229,6 @@
       </w:r>
       <w:r>
         <w:rPr>
-          <w:i/>
           <w:iCs/>
         </w:rPr>
         <w:t>Configuration → Hosts</w:t>
@@ -1269,7 +1247,6 @@
       </w:r>
       <w:r>
         <w:rPr>
-          <w:i/>
           <w:iCs/>
         </w:rPr>
         <w:t>Create</w:t>
@@ -1283,11 +1260,8 @@
     </w:p>
     <w:p>
       <w:pPr>
-        <w:numPr>
-          <w:ilvl w:val="0"/>
-          <w:numId w:val="2"/>
-        </w:numPr>
-        <w:spacing w:after="0"/>
+        <w:spacing w:after="0"/>
+        <w:ind w:left="720"/>
       </w:pPr>
     </w:p>
     <w:p>
@@ -1914,7 +1888,6 @@
       </w:r>
       <w:r>
         <w:rPr>
-          <w:i/>
           <w:iCs/>
         </w:rPr>
         <w:t>Configuration → Hosts</w:t>
@@ -1929,10 +1902,7 @@
         <w:spacing w:after="0"/>
       </w:pPr>
       <w:r>
-        <w:t xml:space="preserve">Click </w:t>
-      </w:r>
-      <w:r>
-        <w:t xml:space="preserve">on server name you want to change. </w:t>
+        <w:t xml:space="preserve">Click on server name you want to change. </w:t>
       </w:r>
     </w:p>
     <w:p>
@@ -2006,7 +1976,6 @@
       </w:r>
       <w:r>
         <w:rPr>
-          <w:i/>
           <w:iCs/>
         </w:rPr>
         <w:t>Configuration → Hosts</w:t>
@@ -2021,10 +1990,7 @@
         <w:spacing w:after="0"/>
       </w:pPr>
       <w:r>
-        <w:t xml:space="preserve">Click </w:t>
-      </w:r>
-      <w:r>
-        <w:t xml:space="preserve">on server name you want to change. </w:t>
+        <w:t xml:space="preserve">Click on server name you want to change. </w:t>
       </w:r>
     </w:p>
     <w:p>
@@ -2141,17 +2107,9 @@
       </w:r>
       <w:r>
         <w:rPr>
-          <w:i/>
-          <w:iCs/>
-        </w:rPr>
-        <w:t xml:space="preserve">Configuration → </w:t>
-      </w:r>
-      <w:r>
-        <w:rPr>
-          <w:i/>
-          <w:iCs/>
-        </w:rPr>
-        <w:t>Templates</w:t>
+          <w:iCs/>
+        </w:rPr>
+        <w:t>Configuration → Templates</w:t>
       </w:r>
     </w:p>
     <w:p>
@@ -2164,7 +2122,6 @@
       </w:pPr>
       <w:r>
         <w:rPr>
-          <w:i/>
           <w:iCs/>
         </w:rPr>
         <w:t xml:space="preserve">Press on link </w:t>
@@ -2172,22 +2129,12 @@
       <w:r>
         <w:rPr>
           <w:b/>
-          <w:i/>
-          <w:iCs/>
-        </w:rPr>
-        <w:t>Items</w:t>
-      </w:r>
-      <w:r>
-        <w:rPr>
-          <w:b/>
-          <w:i/>
-          <w:iCs/>
-        </w:rPr>
-        <w:t xml:space="preserve"> (n) </w:t>
-      </w:r>
-      <w:r>
-        <w:rPr>
-          <w:i/>
+          <w:iCs/>
+        </w:rPr>
+        <w:t xml:space="preserve">Items (n) </w:t>
+      </w:r>
+      <w:r>
+        <w:rPr>
           <w:iCs/>
         </w:rPr>
         <w:t>of template that you are interested in.</w:t>
@@ -2283,6 +2230,9 @@
     <w:p>
       <w:pPr>
         <w:spacing w:after="0"/>
+        <w:rPr>
+          <w:rStyle w:val="Hyperlink"/>
+        </w:rPr>
       </w:pPr>
       <w:r>
         <w:t>Everything</w:t>
@@ -2306,6 +2256,11 @@
       </w:hyperlink>
     </w:p>
     <w:p>
+      <w:pPr>
+        <w:spacing w:after="0"/>
+      </w:pPr>
+    </w:p>
+    <w:p>
       <w:r>
         <w:t xml:space="preserve">For available monitoring keys, check: </w:t>
       </w:r>
@@ -2330,10 +2285,7 @@
         <w:t xml:space="preserve">3.1.2. </w:t>
       </w:r>
       <w:r>
-        <w:t>Adding/Editing items for</w:t>
-      </w:r>
-      <w:r>
-        <w:t xml:space="preserve"> specific server</w:t>
+        <w:t>Adding/Editing items for specific server</w:t>
       </w:r>
     </w:p>
     <w:p>
@@ -2518,17 +2470,9 @@
       </w:r>
       <w:r>
         <w:rPr>
-          <w:i/>
-          <w:iCs/>
-        </w:rPr>
-        <w:t xml:space="preserve">Configuration → </w:t>
-      </w:r>
-      <w:r>
-        <w:rPr>
-          <w:i/>
-          <w:iCs/>
-        </w:rPr>
-        <w:t>Templates</w:t>
+          <w:iCs/>
+        </w:rPr>
+        <w:t>Configuration → Templates</w:t>
       </w:r>
     </w:p>
     <w:p>
@@ -2541,7 +2485,6 @@
       </w:pPr>
       <w:r>
         <w:rPr>
-          <w:i/>
           <w:iCs/>
         </w:rPr>
         <w:t xml:space="preserve">Press on link </w:t>
@@ -2549,22 +2492,12 @@
       <w:r>
         <w:rPr>
           <w:b/>
-          <w:i/>
-          <w:iCs/>
-        </w:rPr>
-        <w:t>Items</w:t>
-      </w:r>
-      <w:r>
-        <w:rPr>
-          <w:b/>
-          <w:i/>
-          <w:iCs/>
-        </w:rPr>
-        <w:t xml:space="preserve"> (n) </w:t>
-      </w:r>
-      <w:r>
-        <w:rPr>
-          <w:i/>
+          <w:iCs/>
+        </w:rPr>
+        <w:t xml:space="preserve">Items (n) </w:t>
+      </w:r>
+      <w:r>
+        <w:rPr>
           <w:iCs/>
         </w:rPr>
         <w:t>of template that you are interested in.</w:t>
@@ -2580,7 +2513,6 @@
       </w:pPr>
       <w:r>
         <w:rPr>
-          <w:i/>
           <w:iCs/>
         </w:rPr>
         <w:t>Select with checkbox item you want to remove.</w:t>
@@ -2596,7 +2528,6 @@
       </w:pPr>
       <w:r>
         <w:rPr>
-          <w:i/>
           <w:iCs/>
         </w:rPr>
         <w:t xml:space="preserve">Select </w:t>
@@ -2604,14 +2535,12 @@
       <w:r>
         <w:rPr>
           <w:b/>
-          <w:i/>
           <w:iCs/>
         </w:rPr>
         <w:t>Delete selected</w:t>
       </w:r>
       <w:r>
         <w:rPr>
-          <w:i/>
           <w:iCs/>
         </w:rPr>
         <w:t xml:space="preserve"> and press </w:t>
@@ -2619,7 +2548,6 @@
       <w:proofErr w:type="gramStart"/>
       <w:r>
         <w:rPr>
-          <w:i/>
           <w:iCs/>
         </w:rPr>
         <w:t>Go</w:t>
@@ -2627,7 +2555,6 @@
       <w:proofErr w:type="gramEnd"/>
       <w:r>
         <w:rPr>
-          <w:i/>
           <w:iCs/>
         </w:rPr>
         <w:t>.</w:t>
@@ -2730,17 +2657,9 @@
       </w:r>
       <w:r>
         <w:rPr>
-          <w:i/>
-          <w:iCs/>
-        </w:rPr>
-        <w:t xml:space="preserve">Configuration → </w:t>
-      </w:r>
-      <w:r>
-        <w:rPr>
-          <w:i/>
-          <w:iCs/>
-        </w:rPr>
-        <w:t>Hosts</w:t>
+          <w:iCs/>
+        </w:rPr>
+        <w:t>Configuration → Hosts</w:t>
       </w:r>
     </w:p>
     <w:p>
@@ -2753,7 +2672,6 @@
       </w:pPr>
       <w:r>
         <w:rPr>
-          <w:i/>
           <w:iCs/>
         </w:rPr>
         <w:t xml:space="preserve">Press on link </w:t>
@@ -2761,22 +2679,12 @@
       <w:r>
         <w:rPr>
           <w:b/>
-          <w:i/>
-          <w:iCs/>
-        </w:rPr>
-        <w:t>Items</w:t>
-      </w:r>
-      <w:r>
-        <w:rPr>
-          <w:b/>
-          <w:i/>
-          <w:iCs/>
-        </w:rPr>
-        <w:t xml:space="preserve"> (n) </w:t>
-      </w:r>
-      <w:r>
-        <w:rPr>
-          <w:i/>
+          <w:iCs/>
+        </w:rPr>
+        <w:t xml:space="preserve">Items (n) </w:t>
+      </w:r>
+      <w:r>
+        <w:rPr>
           <w:iCs/>
         </w:rPr>
         <w:t>of the server that you are interested in.</w:t>
@@ -2792,7 +2700,6 @@
       </w:pPr>
       <w:r>
         <w:rPr>
-          <w:i/>
           <w:iCs/>
         </w:rPr>
         <w:t>Press on item you are interested in deleting.</w:t>
@@ -2808,7 +2715,6 @@
       </w:pPr>
       <w:r>
         <w:rPr>
-          <w:i/>
           <w:iCs/>
         </w:rPr>
         <w:t xml:space="preserve">If that item is not linked to any particular template, then on the bottom you should see button </w:t>
@@ -2816,14 +2722,12 @@
       <w:r>
         <w:rPr>
           <w:b/>
-          <w:i/>
           <w:iCs/>
         </w:rPr>
         <w:t>Delete</w:t>
       </w:r>
       <w:r>
         <w:rPr>
-          <w:i/>
           <w:iCs/>
         </w:rPr>
         <w:t xml:space="preserve">. </w:t>
@@ -2883,9 +2787,1507 @@
       </w:r>
     </w:p>
     <w:p>
-      <w:bookmarkStart w:id="3" w:name="_GoBack"/>
+      <w:r>
+        <w:br w:type="page"/>
+      </w:r>
+    </w:p>
+    <w:p>
+      <w:pPr>
+        <w:pStyle w:val="Heading1"/>
+      </w:pPr>
+      <w:r>
+        <w:lastRenderedPageBreak/>
+        <w:t>4. Triggers configuration</w:t>
+      </w:r>
+    </w:p>
+    <w:p>
+      <w:r>
+        <w:t xml:space="preserve">Trigger is </w:t>
+      </w:r>
+      <w:r>
+        <w:t>a logical expression that defines a problem threshold and is used to “evaluate” data received in items</w:t>
+      </w:r>
+      <w:r>
+        <w:t xml:space="preserve">. </w:t>
+      </w:r>
+      <w:r>
+        <w:t xml:space="preserve">When received data are above the threshold, triggers go from 'Ok' into a 'Problem' state. When received data are below the threshold, triggers stay </w:t>
+      </w:r>
+      <w:proofErr w:type="gramStart"/>
+      <w:r>
+        <w:t>in/return</w:t>
+      </w:r>
+      <w:proofErr w:type="gramEnd"/>
+      <w:r>
+        <w:t xml:space="preserve"> to an 'Ok' state.</w:t>
+      </w:r>
+      <w:r>
+        <w:t xml:space="preserve"> </w:t>
+      </w:r>
+    </w:p>
+    <w:p>
+      <w:r>
+        <w:t>Trigger can be linked to a host or template.</w:t>
+      </w:r>
+    </w:p>
+    <w:p>
+      <w:pPr>
+        <w:pStyle w:val="Heading2"/>
+      </w:pPr>
+      <w:r>
+        <w:t>4.1 Adding triggers</w:t>
+      </w:r>
+    </w:p>
+    <w:p>
+      <w:pPr>
+        <w:pStyle w:val="Heading3"/>
+      </w:pPr>
+      <w:bookmarkStart w:id="3" w:name="_4.1.1._Adding_new"/>
       <w:bookmarkEnd w:id="3"/>
-    </w:p>
+      <w:r>
+        <w:t>4.1.1. Adding new trigger for a template</w:t>
+      </w:r>
+    </w:p>
+    <w:p>
+      <w:pPr>
+        <w:numPr>
+          <w:ilvl w:val="0"/>
+          <w:numId w:val="2"/>
+        </w:numPr>
+        <w:spacing w:after="0"/>
+      </w:pPr>
+      <w:r>
+        <w:t>Go to: </w:t>
+      </w:r>
+      <w:r>
+        <w:rPr>
+          <w:iCs/>
+        </w:rPr>
+        <w:t xml:space="preserve">Configuration → </w:t>
+      </w:r>
+      <w:r>
+        <w:rPr>
+          <w:iCs/>
+        </w:rPr>
+        <w:t>Templates</w:t>
+      </w:r>
+    </w:p>
+    <w:p>
+      <w:pPr>
+        <w:numPr>
+          <w:ilvl w:val="0"/>
+          <w:numId w:val="2"/>
+        </w:numPr>
+        <w:spacing w:after="0"/>
+      </w:pPr>
+      <w:r>
+        <w:rPr>
+          <w:iCs/>
+        </w:rPr>
+        <w:t xml:space="preserve">Press on link </w:t>
+      </w:r>
+      <w:r>
+        <w:rPr>
+          <w:b/>
+          <w:iCs/>
+        </w:rPr>
+        <w:t xml:space="preserve">Triggers (n) </w:t>
+      </w:r>
+      <w:r>
+        <w:rPr>
+          <w:iCs/>
+        </w:rPr>
+        <w:t xml:space="preserve">of the </w:t>
+      </w:r>
+      <w:r>
+        <w:rPr>
+          <w:iCs/>
+        </w:rPr>
+        <w:t>template</w:t>
+      </w:r>
+      <w:r>
+        <w:rPr>
+          <w:iCs/>
+        </w:rPr>
+        <w:t xml:space="preserve"> that you are interested in.</w:t>
+      </w:r>
+    </w:p>
+    <w:p>
+      <w:pPr>
+        <w:numPr>
+          <w:ilvl w:val="0"/>
+          <w:numId w:val="2"/>
+        </w:numPr>
+        <w:spacing w:after="0"/>
+      </w:pPr>
+      <w:r>
+        <w:rPr>
+          <w:iCs/>
+        </w:rPr>
+        <w:t xml:space="preserve">Press </w:t>
+      </w:r>
+      <w:r>
+        <w:rPr>
+          <w:b/>
+          <w:iCs/>
+        </w:rPr>
+        <w:t>Create trigger</w:t>
+      </w:r>
+      <w:r>
+        <w:rPr>
+          <w:iCs/>
+        </w:rPr>
+        <w:t xml:space="preserve"> top-right.</w:t>
+      </w:r>
+    </w:p>
+    <w:p>
+      <w:pPr>
+        <w:spacing w:after="0"/>
+        <w:ind w:left="360"/>
+      </w:pPr>
+    </w:p>
+    <w:p>
+      <w:pPr>
+        <w:spacing w:after="0"/>
+        <w:ind w:left="360"/>
+      </w:pPr>
+      <w:r>
+        <w:t>You should now see something like this:</w:t>
+      </w:r>
+    </w:p>
+    <w:p>
+      <w:pPr>
+        <w:spacing w:after="0"/>
+        <w:ind w:left="360"/>
+      </w:pPr>
+      <w:r>
+        <w:rPr>
+          <w:noProof/>
+        </w:rPr>
+        <w:drawing>
+          <wp:inline distT="0" distB="0" distL="0" distR="0" wp14:anchorId="4FE9D61E" wp14:editId="58C80AF9">
+            <wp:extent cx="4147919" cy="2636322"/>
+            <wp:effectExtent l="0" t="0" r="5080" b="0"/>
+            <wp:docPr id="5" name="Picture 5"/>
+            <wp:cNvGraphicFramePr>
+              <a:graphicFrameLocks xmlns:a="http://schemas.openxmlformats.org/drawingml/2006/main" noChangeAspect="1"/>
+            </wp:cNvGraphicFramePr>
+            <a:graphic xmlns:a="http://schemas.openxmlformats.org/drawingml/2006/main">
+              <a:graphicData uri="http://schemas.openxmlformats.org/drawingml/2006/picture">
+                <pic:pic xmlns:pic="http://schemas.openxmlformats.org/drawingml/2006/picture">
+                  <pic:nvPicPr>
+                    <pic:cNvPr id="0" name=""/>
+                    <pic:cNvPicPr/>
+                  </pic:nvPicPr>
+                  <pic:blipFill>
+                    <a:blip r:embed="rId14"/>
+                    <a:stretch>
+                      <a:fillRect/>
+                    </a:stretch>
+                  </pic:blipFill>
+                  <pic:spPr>
+                    <a:xfrm>
+                      <a:off x="0" y="0"/>
+                      <a:ext cx="4149305" cy="2637203"/>
+                    </a:xfrm>
+                    <a:prstGeom prst="rect">
+                      <a:avLst/>
+                    </a:prstGeom>
+                  </pic:spPr>
+                </pic:pic>
+              </a:graphicData>
+            </a:graphic>
+          </wp:inline>
+        </w:drawing>
+      </w:r>
+    </w:p>
+    <w:p>
+      <w:pPr>
+        <w:ind w:left="360"/>
+      </w:pPr>
+      <w:r>
+        <w:t>Expression is written in special syntax:</w:t>
+      </w:r>
+    </w:p>
+    <w:p>
+      <w:pPr>
+        <w:pBdr>
+          <w:top w:val="dotted" w:sz="6" w:space="2" w:color="CCCCCC"/>
+          <w:left w:val="dotted" w:sz="6" w:space="2" w:color="CCCCCC"/>
+          <w:bottom w:val="dotted" w:sz="6" w:space="2" w:color="CCCCCC"/>
+          <w:right w:val="dotted" w:sz="6" w:space="2" w:color="CCCCCC"/>
+        </w:pBdr>
+        <w:shd w:val="clear" w:color="auto" w:fill="F7F9FA"/>
+        <w:tabs>
+          <w:tab w:val="left" w:pos="916"/>
+          <w:tab w:val="left" w:pos="1832"/>
+          <w:tab w:val="left" w:pos="2748"/>
+          <w:tab w:val="left" w:pos="3664"/>
+          <w:tab w:val="left" w:pos="4580"/>
+          <w:tab w:val="left" w:pos="5496"/>
+          <w:tab w:val="left" w:pos="6412"/>
+          <w:tab w:val="left" w:pos="7328"/>
+          <w:tab w:val="left" w:pos="8244"/>
+          <w:tab w:val="left" w:pos="9160"/>
+          <w:tab w:val="left" w:pos="10076"/>
+          <w:tab w:val="left" w:pos="10992"/>
+          <w:tab w:val="left" w:pos="11908"/>
+          <w:tab w:val="left" w:pos="12824"/>
+          <w:tab w:val="left" w:pos="13740"/>
+          <w:tab w:val="left" w:pos="14656"/>
+        </w:tabs>
+        <w:spacing w:before="120" w:after="120" w:line="240" w:lineRule="auto"/>
+        <w:ind w:left="360"/>
+        <w:jc w:val="both"/>
+        <w:rPr>
+          <w:rFonts w:ascii="Courier New" w:eastAsia="Times New Roman" w:hAnsi="Courier New" w:cs="Courier New"/>
+          <w:color w:val="000000"/>
+          <w:sz w:val="18"/>
+          <w:szCs w:val="18"/>
+        </w:rPr>
+      </w:pPr>
+      <w:r>
+        <w:rPr>
+          <w:rFonts w:ascii="Courier New" w:eastAsia="Times New Roman" w:hAnsi="Courier New" w:cs="Courier New"/>
+          <w:color w:val="000000"/>
+          <w:sz w:val="18"/>
+          <w:szCs w:val="18"/>
+        </w:rPr>
+        <w:t>{&lt;server</w:t>
+      </w:r>
+      <w:proofErr w:type="gramStart"/>
+      <w:r>
+        <w:rPr>
+          <w:rFonts w:ascii="Courier New" w:eastAsia="Times New Roman" w:hAnsi="Courier New" w:cs="Courier New"/>
+          <w:color w:val="000000"/>
+          <w:sz w:val="18"/>
+          <w:szCs w:val="18"/>
+        </w:rPr>
+        <w:t>&gt;:</w:t>
+      </w:r>
+      <w:proofErr w:type="gramEnd"/>
+      <w:r>
+        <w:rPr>
+          <w:rFonts w:ascii="Courier New" w:eastAsia="Times New Roman" w:hAnsi="Courier New" w:cs="Courier New"/>
+          <w:color w:val="000000"/>
+          <w:sz w:val="18"/>
+          <w:szCs w:val="18"/>
+        </w:rPr>
+        <w:t>&lt;key&gt;.&lt;function&gt;(&lt;parameter&gt;)}&lt;</w:t>
+      </w:r>
+      <w:proofErr w:type="gramStart"/>
+      <w:r>
+        <w:rPr>
+          <w:rFonts w:ascii="Courier New" w:eastAsia="Times New Roman" w:hAnsi="Courier New" w:cs="Courier New"/>
+          <w:color w:val="000000"/>
+          <w:sz w:val="18"/>
+          <w:szCs w:val="18"/>
+        </w:rPr>
+        <w:t>operator</w:t>
+      </w:r>
+      <w:proofErr w:type="gramEnd"/>
+      <w:r>
+        <w:rPr>
+          <w:rFonts w:ascii="Courier New" w:eastAsia="Times New Roman" w:hAnsi="Courier New" w:cs="Courier New"/>
+          <w:color w:val="000000"/>
+          <w:sz w:val="18"/>
+          <w:szCs w:val="18"/>
+        </w:rPr>
+        <w:t>&gt;&lt;constant&gt;</w:t>
+      </w:r>
+    </w:p>
+    <w:p>
+      <w:pPr>
+        <w:ind w:left="360"/>
+      </w:pPr>
+      <w:r>
+        <w:t xml:space="preserve">Where: </w:t>
+      </w:r>
+      <w:r>
+        <w:rPr>
+          <w:b/>
+        </w:rPr>
+        <w:t>server</w:t>
+      </w:r>
+      <w:r>
+        <w:t xml:space="preserve"> is the host name of the server, </w:t>
+      </w:r>
+      <w:r>
+        <w:rPr>
+          <w:b/>
+        </w:rPr>
+        <w:t>key</w:t>
+      </w:r>
+      <w:r>
+        <w:t xml:space="preserve"> is the item you are observing, </w:t>
+      </w:r>
+      <w:r>
+        <w:rPr>
+          <w:b/>
+        </w:rPr>
+        <w:t>function</w:t>
+      </w:r>
+      <w:r>
+        <w:t xml:space="preserve"> is one of functions </w:t>
+      </w:r>
+      <w:hyperlink r:id="rId15" w:history="1">
+        <w:r>
+          <w:rPr>
+            <w:rStyle w:val="Hyperlink"/>
+          </w:rPr>
+          <w:t>from this list</w:t>
+        </w:r>
+      </w:hyperlink>
+      <w:r>
+        <w:t xml:space="preserve"> , </w:t>
+      </w:r>
+      <w:r>
+        <w:rPr>
+          <w:b/>
+        </w:rPr>
+        <w:t>parameter</w:t>
+      </w:r>
+      <w:r>
+        <w:t xml:space="preserve"> is function’s parameters (see function definitions), </w:t>
+      </w:r>
+      <w:r>
+        <w:rPr>
+          <w:b/>
+        </w:rPr>
+        <w:t>operator</w:t>
+      </w:r>
+      <w:r>
+        <w:t xml:space="preserve"> is one of the standard mathematical operators ( </w:t>
+      </w:r>
+      <w:r>
+        <w:rPr>
+          <w:b/>
+        </w:rPr>
+        <w:t>/ * - + &lt; &gt; # = &amp; |</w:t>
+      </w:r>
+      <w:r>
+        <w:t xml:space="preserve"> ) and constant is a constant with which is being evaluated.</w:t>
+      </w:r>
+    </w:p>
+    <w:p>
+      <w:pPr>
+        <w:ind w:left="360"/>
+      </w:pPr>
+      <w:r>
+        <w:t>Example is the most common example of triggers. However, you can build much more complex expressions, for example:</w:t>
+      </w:r>
+    </w:p>
+    <w:p>
+      <w:pPr>
+        <w:pStyle w:val="HTMLPreformatted"/>
+        <w:pBdr>
+          <w:top w:val="dotted" w:sz="6" w:space="2" w:color="CCCCCC"/>
+          <w:left w:val="dotted" w:sz="6" w:space="2" w:color="CCCCCC"/>
+          <w:bottom w:val="dotted" w:sz="6" w:space="2" w:color="CCCCCC"/>
+          <w:right w:val="dotted" w:sz="6" w:space="2" w:color="CCCCCC"/>
+        </w:pBdr>
+        <w:shd w:val="clear" w:color="auto" w:fill="F7F9FA"/>
+        <w:spacing w:before="120" w:after="120"/>
+        <w:ind w:left="360"/>
+        <w:jc w:val="both"/>
+        <w:rPr>
+          <w:color w:val="000000"/>
+          <w:sz w:val="18"/>
+          <w:szCs w:val="18"/>
+        </w:rPr>
+      </w:pPr>
+      <w:r>
+        <w:rPr>
+          <w:color w:val="000000"/>
+          <w:sz w:val="18"/>
+          <w:szCs w:val="18"/>
+        </w:rPr>
+        <w:t>{</w:t>
+      </w:r>
+      <w:proofErr w:type="gramStart"/>
+      <w:r>
+        <w:rPr>
+          <w:color w:val="000000"/>
+          <w:sz w:val="18"/>
+          <w:szCs w:val="18"/>
+        </w:rPr>
+        <w:t>smtp1.zabbix.com:net.tcp.service[</w:t>
+      </w:r>
+      <w:proofErr w:type="gramEnd"/>
+      <w:r>
+        <w:rPr>
+          <w:color w:val="000000"/>
+          <w:sz w:val="18"/>
+          <w:szCs w:val="18"/>
+        </w:rPr>
+        <w:t>smtp].last(0)}=0</w:t>
+      </w:r>
+      <w:proofErr w:type="gramStart"/>
+      <w:r>
+        <w:rPr>
+          <w:color w:val="000000"/>
+          <w:sz w:val="18"/>
+          <w:szCs w:val="18"/>
+        </w:rPr>
+        <w:t>&amp;{</w:t>
+      </w:r>
+      <w:proofErr w:type="gramEnd"/>
+      <w:r>
+        <w:rPr>
+          <w:color w:val="000000"/>
+          <w:sz w:val="18"/>
+          <w:szCs w:val="18"/>
+        </w:rPr>
+        <w:t>smtp2.zabbix.com:net.tcp.service[smtp].last(0)}=0</w:t>
+      </w:r>
+    </w:p>
+    <w:p>
+      <w:pPr>
+        <w:ind w:left="360"/>
+      </w:pPr>
+      <w:r>
+        <w:lastRenderedPageBreak/>
+        <w:t>The expression is true when both SMTP servers are down on both smtp1.zabbix.com and smtp2.zabbix.com.</w:t>
+      </w:r>
+    </w:p>
+    <w:p>
+      <w:pPr>
+        <w:pStyle w:val="HTMLPreformatted"/>
+        <w:pBdr>
+          <w:top w:val="dotted" w:sz="6" w:space="2" w:color="CCCCCC"/>
+          <w:left w:val="dotted" w:sz="6" w:space="2" w:color="CCCCCC"/>
+          <w:bottom w:val="dotted" w:sz="6" w:space="2" w:color="CCCCCC"/>
+          <w:right w:val="dotted" w:sz="6" w:space="2" w:color="CCCCCC"/>
+        </w:pBdr>
+        <w:shd w:val="clear" w:color="auto" w:fill="F7F9FA"/>
+        <w:spacing w:before="120" w:after="120"/>
+        <w:ind w:left="360"/>
+        <w:jc w:val="both"/>
+        <w:rPr>
+          <w:color w:val="000000"/>
+          <w:sz w:val="18"/>
+          <w:szCs w:val="18"/>
+        </w:rPr>
+      </w:pPr>
+      <w:r>
+        <w:rPr>
+          <w:color w:val="000000"/>
+          <w:sz w:val="18"/>
+          <w:szCs w:val="18"/>
+        </w:rPr>
+        <w:t>{</w:t>
+      </w:r>
+      <w:proofErr w:type="gramStart"/>
+      <w:r>
+        <w:rPr>
+          <w:color w:val="000000"/>
+          <w:sz w:val="18"/>
+          <w:szCs w:val="18"/>
+        </w:rPr>
+        <w:t>zabbix:</w:t>
+      </w:r>
+      <w:proofErr w:type="gramEnd"/>
+      <w:r>
+        <w:rPr>
+          <w:color w:val="000000"/>
+          <w:sz w:val="18"/>
+          <w:szCs w:val="18"/>
+        </w:rPr>
+        <w:t>system.cpu.load[all,avg1].min(5m)}&gt;2&amp;{zabbix:system.cpu.load[all,avg1].time(0)}&gt;000000&amp;{zabbix:system.cpu.load[all,avg1].time(0)}&lt;060000</w:t>
+      </w:r>
+    </w:p>
+    <w:p>
+      <w:pPr>
+        <w:ind w:left="360"/>
+      </w:pPr>
+      <w:r>
+        <w:t>The trigger may change its status to true, only at night (00:00-06:00) time</w:t>
+      </w:r>
+      <w:r>
+        <w:t xml:space="preserve"> and if load average of last minute is higher than 2. </w:t>
+      </w:r>
+    </w:p>
+    <w:p>
+      <w:pPr>
+        <w:ind w:left="360"/>
+      </w:pPr>
+      <w:r>
+        <w:t xml:space="preserve">For more examples, see </w:t>
+      </w:r>
+      <w:hyperlink r:id="rId16" w:anchor="examples_of_triggers" w:history="1">
+        <w:r>
+          <w:rPr>
+            <w:rStyle w:val="Hyperlink"/>
+          </w:rPr>
+          <w:t>https://www.zabbix.com/documentation/2.0/manual/config/triggers/expression#examples_of_triggers</w:t>
+        </w:r>
+      </w:hyperlink>
+    </w:p>
+    <w:p>
+      <w:pPr>
+        <w:pStyle w:val="ListParagraph"/>
+      </w:pPr>
+    </w:p>
+    <w:p>
+      <w:pPr>
+        <w:pStyle w:val="Heading3"/>
+      </w:pPr>
+      <w:r>
+        <w:t>4.1.2. Adding new trigger for a host</w:t>
+      </w:r>
+    </w:p>
+    <w:p>
+      <w:pPr>
+        <w:numPr>
+          <w:ilvl w:val="0"/>
+          <w:numId w:val="2"/>
+        </w:numPr>
+        <w:spacing w:after="0"/>
+      </w:pPr>
+      <w:r>
+        <w:t>Go to: </w:t>
+      </w:r>
+      <w:r>
+        <w:rPr>
+          <w:iCs/>
+        </w:rPr>
+        <w:t>Configuration → Hosts</w:t>
+      </w:r>
+    </w:p>
+    <w:p>
+      <w:pPr>
+        <w:numPr>
+          <w:ilvl w:val="0"/>
+          <w:numId w:val="2"/>
+        </w:numPr>
+        <w:spacing w:after="0"/>
+      </w:pPr>
+      <w:r>
+        <w:rPr>
+          <w:iCs/>
+        </w:rPr>
+        <w:t xml:space="preserve">Press on link </w:t>
+      </w:r>
+      <w:r>
+        <w:rPr>
+          <w:b/>
+          <w:iCs/>
+        </w:rPr>
+        <w:t>Triggers</w:t>
+      </w:r>
+      <w:r>
+        <w:rPr>
+          <w:b/>
+          <w:iCs/>
+        </w:rPr>
+        <w:t xml:space="preserve"> (n) </w:t>
+      </w:r>
+      <w:r>
+        <w:rPr>
+          <w:iCs/>
+        </w:rPr>
+        <w:t>of the server that you are interested in.</w:t>
+      </w:r>
+    </w:p>
+    <w:p>
+      <w:pPr>
+        <w:numPr>
+          <w:ilvl w:val="0"/>
+          <w:numId w:val="2"/>
+        </w:numPr>
+        <w:spacing w:after="0"/>
+      </w:pPr>
+      <w:r>
+        <w:rPr>
+          <w:iCs/>
+        </w:rPr>
+        <w:t xml:space="preserve">Press </w:t>
+      </w:r>
+      <w:r>
+        <w:rPr>
+          <w:b/>
+          <w:iCs/>
+        </w:rPr>
+        <w:t>Create trigger</w:t>
+      </w:r>
+      <w:r>
+        <w:rPr>
+          <w:iCs/>
+        </w:rPr>
+        <w:t xml:space="preserve"> top-right.</w:t>
+      </w:r>
+    </w:p>
+    <w:p>
+      <w:pPr>
+        <w:spacing w:after="0"/>
+        <w:rPr>
+          <w:i/>
+          <w:iCs/>
+        </w:rPr>
+      </w:pPr>
+    </w:p>
+    <w:p>
+      <w:pPr>
+        <w:spacing w:after="0"/>
+        <w:rPr>
+          <w:iCs/>
+        </w:rPr>
+      </w:pPr>
+      <w:r>
+        <w:rPr>
+          <w:iCs/>
+        </w:rPr>
+        <w:t>Everything else is exactly the same like adding trigger to a template (</w:t>
+      </w:r>
+      <w:hyperlink w:anchor="_4.1.1._Adding_new" w:history="1">
+        <w:r>
+          <w:rPr>
+            <w:rStyle w:val="Hyperlink"/>
+            <w:iCs/>
+          </w:rPr>
+          <w:t>4.1.1.</w:t>
+        </w:r>
+      </w:hyperlink>
+      <w:r>
+        <w:rPr>
+          <w:iCs/>
+        </w:rPr>
+        <w:t>)</w:t>
+      </w:r>
+    </w:p>
+    <w:p>
+      <w:pPr>
+        <w:spacing w:after="0"/>
+        <w:rPr>
+          <w:iCs/>
+        </w:rPr>
+      </w:pPr>
+    </w:p>
+    <w:p>
+      <w:pPr>
+        <w:pStyle w:val="Heading2"/>
+      </w:pPr>
+      <w:r>
+        <w:t>4.2. Remove or edit existing trigger</w:t>
+      </w:r>
+    </w:p>
+    <w:p>
+      <w:r>
+        <w:t>For template:</w:t>
+      </w:r>
+    </w:p>
+    <w:p>
+      <w:pPr>
+        <w:numPr>
+          <w:ilvl w:val="0"/>
+          <w:numId w:val="2"/>
+        </w:numPr>
+        <w:spacing w:after="0"/>
+      </w:pPr>
+      <w:r>
+        <w:t>Go to: </w:t>
+      </w:r>
+      <w:r>
+        <w:rPr>
+          <w:i/>
+          <w:iCs/>
+        </w:rPr>
+        <w:t xml:space="preserve">Configuration → </w:t>
+      </w:r>
+      <w:r>
+        <w:rPr>
+          <w:i/>
+          <w:iCs/>
+        </w:rPr>
+        <w:t>Templates</w:t>
+      </w:r>
+    </w:p>
+    <w:p>
+      <w:pPr>
+        <w:numPr>
+          <w:ilvl w:val="0"/>
+          <w:numId w:val="2"/>
+        </w:numPr>
+        <w:spacing w:after="0"/>
+      </w:pPr>
+      <w:r>
+        <w:rPr>
+          <w:iCs/>
+        </w:rPr>
+        <w:t xml:space="preserve">Press on link </w:t>
+      </w:r>
+      <w:r>
+        <w:rPr>
+          <w:b/>
+          <w:iCs/>
+        </w:rPr>
+        <w:t xml:space="preserve">Triggers (n) </w:t>
+      </w:r>
+      <w:r>
+        <w:rPr>
+          <w:iCs/>
+        </w:rPr>
+        <w:t>of the template that you are interested in.</w:t>
+      </w:r>
+    </w:p>
+    <w:p>
+      <w:pPr>
+        <w:numPr>
+          <w:ilvl w:val="0"/>
+          <w:numId w:val="2"/>
+        </w:numPr>
+        <w:spacing w:after="0"/>
+      </w:pPr>
+      <w:r>
+        <w:rPr>
+          <w:iCs/>
+        </w:rPr>
+        <w:t xml:space="preserve">Click on the name </w:t>
+      </w:r>
+      <w:r>
+        <w:rPr>
+          <w:iCs/>
+        </w:rPr>
+        <w:t>of the trigger you are interested in.</w:t>
+      </w:r>
+    </w:p>
+    <w:p>
+      <w:pPr>
+        <w:spacing w:after="0"/>
+        <w:ind w:left="720"/>
+        <w:rPr>
+          <w:iCs/>
+        </w:rPr>
+      </w:pPr>
+    </w:p>
+    <w:p>
+      <w:pPr>
+        <w:spacing w:after="0"/>
+        <w:rPr>
+          <w:iCs/>
+        </w:rPr>
+      </w:pPr>
+      <w:r>
+        <w:rPr>
+          <w:iCs/>
+        </w:rPr>
+        <w:t>For host:</w:t>
+      </w:r>
+    </w:p>
+    <w:p>
+      <w:pPr>
+        <w:numPr>
+          <w:ilvl w:val="0"/>
+          <w:numId w:val="2"/>
+        </w:numPr>
+        <w:spacing w:after="0"/>
+      </w:pPr>
+      <w:r>
+        <w:t>Go to: </w:t>
+      </w:r>
+      <w:r>
+        <w:rPr>
+          <w:iCs/>
+        </w:rPr>
+        <w:t>Configuration → Hosts</w:t>
+      </w:r>
+    </w:p>
+    <w:p>
+      <w:pPr>
+        <w:numPr>
+          <w:ilvl w:val="0"/>
+          <w:numId w:val="2"/>
+        </w:numPr>
+        <w:spacing w:after="0"/>
+      </w:pPr>
+      <w:r>
+        <w:rPr>
+          <w:iCs/>
+        </w:rPr>
+        <w:t xml:space="preserve">Press on link </w:t>
+      </w:r>
+      <w:r>
+        <w:rPr>
+          <w:b/>
+          <w:iCs/>
+        </w:rPr>
+        <w:t xml:space="preserve">Triggers (n) </w:t>
+      </w:r>
+      <w:r>
+        <w:rPr>
+          <w:iCs/>
+        </w:rPr>
+        <w:t>of the server that you are interested in.</w:t>
+      </w:r>
+    </w:p>
+    <w:p>
+      <w:pPr>
+        <w:numPr>
+          <w:ilvl w:val="0"/>
+          <w:numId w:val="2"/>
+        </w:numPr>
+        <w:spacing w:after="0"/>
+      </w:pPr>
+      <w:r>
+        <w:rPr>
+          <w:iCs/>
+        </w:rPr>
+        <w:t xml:space="preserve">Click on the name </w:t>
+      </w:r>
+      <w:r>
+        <w:rPr>
+          <w:iCs/>
+        </w:rPr>
+        <w:t>of the trigger you are interested in.</w:t>
+      </w:r>
+    </w:p>
+    <w:p>
+      <w:pPr>
+        <w:spacing w:after="0"/>
+      </w:pPr>
+    </w:p>
+    <w:p>
+      <w:pPr>
+        <w:spacing w:after="0"/>
+      </w:pPr>
+      <w:r>
+        <w:t xml:space="preserve">To delete, press </w:t>
+      </w:r>
+      <w:r>
+        <w:rPr>
+          <w:b/>
+        </w:rPr>
+        <w:t>Delete</w:t>
+      </w:r>
+      <w:r>
+        <w:t xml:space="preserve"> button on bottom.</w:t>
+      </w:r>
+    </w:p>
+    <w:p>
+      <w:pPr>
+        <w:spacing w:after="0"/>
+      </w:pPr>
+      <w:r>
+        <w:t xml:space="preserve">To save your edits, press </w:t>
+      </w:r>
+      <w:proofErr w:type="gramStart"/>
+      <w:r>
+        <w:rPr>
+          <w:b/>
+        </w:rPr>
+        <w:t>Save</w:t>
+      </w:r>
+      <w:proofErr w:type="gramEnd"/>
+      <w:r>
+        <w:t xml:space="preserve"> button on bottom.</w:t>
+      </w:r>
+    </w:p>
+    <w:p>
+      <w:r>
+        <w:br w:type="page"/>
+      </w:r>
+    </w:p>
+    <w:p>
+      <w:pPr>
+        <w:pStyle w:val="Heading1"/>
+      </w:pPr>
+      <w:r>
+        <w:lastRenderedPageBreak/>
+        <w:t>5. Graphs configuration</w:t>
+      </w:r>
+    </w:p>
+    <w:p>
+      <w:r>
+        <w:t xml:space="preserve">As with triggers and items, graphs are attached either to template or directly to hosts. </w:t>
+      </w:r>
+    </w:p>
+    <w:p>
+      <w:pPr>
+        <w:pStyle w:val="Heading2"/>
+      </w:pPr>
+      <w:r>
+        <w:t>5.1.</w:t>
+      </w:r>
+      <w:r>
+        <w:t xml:space="preserve"> Add graphs</w:t>
+      </w:r>
+    </w:p>
+    <w:p>
+      <w:pPr>
+        <w:pStyle w:val="Heading3"/>
+      </w:pPr>
+      <w:r>
+        <w:t>5.1.</w:t>
+      </w:r>
+      <w:r>
+        <w:t>1.</w:t>
+      </w:r>
+      <w:r>
+        <w:t xml:space="preserve"> Add graph</w:t>
+      </w:r>
+      <w:r>
+        <w:t xml:space="preserve"> for template</w:t>
+      </w:r>
+    </w:p>
+    <w:p>
+      <w:pPr>
+        <w:numPr>
+          <w:ilvl w:val="0"/>
+          <w:numId w:val="2"/>
+        </w:numPr>
+        <w:spacing w:after="0"/>
+      </w:pPr>
+      <w:r>
+        <w:t>Go to: </w:t>
+      </w:r>
+      <w:r>
+        <w:rPr>
+          <w:i/>
+          <w:iCs/>
+        </w:rPr>
+        <w:t xml:space="preserve">Configuration → </w:t>
+      </w:r>
+      <w:r>
+        <w:rPr>
+          <w:i/>
+          <w:iCs/>
+        </w:rPr>
+        <w:t>Templates</w:t>
+      </w:r>
+    </w:p>
+    <w:p>
+      <w:pPr>
+        <w:numPr>
+          <w:ilvl w:val="0"/>
+          <w:numId w:val="2"/>
+        </w:numPr>
+        <w:spacing w:after="0"/>
+      </w:pPr>
+      <w:r>
+        <w:rPr>
+          <w:iCs/>
+        </w:rPr>
+        <w:t xml:space="preserve">Press on link </w:t>
+      </w:r>
+      <w:r>
+        <w:rPr>
+          <w:b/>
+          <w:iCs/>
+        </w:rPr>
+        <w:t>Graphs</w:t>
+      </w:r>
+      <w:r>
+        <w:rPr>
+          <w:b/>
+          <w:iCs/>
+        </w:rPr>
+        <w:t xml:space="preserve"> (n) </w:t>
+      </w:r>
+      <w:r>
+        <w:rPr>
+          <w:iCs/>
+        </w:rPr>
+        <w:t>of the template that you are interested in.</w:t>
+      </w:r>
+    </w:p>
+    <w:p>
+      <w:pPr>
+        <w:numPr>
+          <w:ilvl w:val="0"/>
+          <w:numId w:val="2"/>
+        </w:numPr>
+        <w:spacing w:after="0"/>
+      </w:pPr>
+      <w:r>
+        <w:rPr>
+          <w:iCs/>
+        </w:rPr>
+        <w:t xml:space="preserve">Press </w:t>
+      </w:r>
+      <w:r>
+        <w:rPr>
+          <w:b/>
+          <w:iCs/>
+        </w:rPr>
+        <w:t>Create graph</w:t>
+      </w:r>
+      <w:r>
+        <w:rPr>
+          <w:iCs/>
+        </w:rPr>
+        <w:t xml:space="preserve"> top-right.</w:t>
+      </w:r>
+    </w:p>
+    <w:p>
+      <w:pPr>
+        <w:spacing w:after="0"/>
+        <w:rPr>
+          <w:iCs/>
+        </w:rPr>
+      </w:pPr>
+    </w:p>
+    <w:p>
+      <w:pPr>
+        <w:spacing w:after="0"/>
+        <w:rPr>
+          <w:iCs/>
+        </w:rPr>
+      </w:pPr>
+      <w:r>
+        <w:rPr>
+          <w:iCs/>
+        </w:rPr>
+        <w:t>You should see something like this:</w:t>
+      </w:r>
+    </w:p>
+    <w:p>
+      <w:pPr>
+        <w:spacing w:after="0"/>
+      </w:pPr>
+      <w:r>
+        <w:rPr>
+          <w:noProof/>
+        </w:rPr>
+        <w:drawing>
+          <wp:inline distT="0" distB="0" distL="0" distR="0" wp14:anchorId="6DF7789B" wp14:editId="7B3EDEAF">
+            <wp:extent cx="5943600" cy="2605405"/>
+            <wp:effectExtent l="0" t="0" r="0" b="4445"/>
+            <wp:docPr id="6" name="Picture 6"/>
+            <wp:cNvGraphicFramePr>
+              <a:graphicFrameLocks xmlns:a="http://schemas.openxmlformats.org/drawingml/2006/main" noChangeAspect="1"/>
+            </wp:cNvGraphicFramePr>
+            <a:graphic xmlns:a="http://schemas.openxmlformats.org/drawingml/2006/main">
+              <a:graphicData uri="http://schemas.openxmlformats.org/drawingml/2006/picture">
+                <pic:pic xmlns:pic="http://schemas.openxmlformats.org/drawingml/2006/picture">
+                  <pic:nvPicPr>
+                    <pic:cNvPr id="0" name=""/>
+                    <pic:cNvPicPr/>
+                  </pic:nvPicPr>
+                  <pic:blipFill>
+                    <a:blip r:embed="rId17"/>
+                    <a:stretch>
+                      <a:fillRect/>
+                    </a:stretch>
+                  </pic:blipFill>
+                  <pic:spPr>
+                    <a:xfrm>
+                      <a:off x="0" y="0"/>
+                      <a:ext cx="5943600" cy="2605405"/>
+                    </a:xfrm>
+                    <a:prstGeom prst="rect">
+                      <a:avLst/>
+                    </a:prstGeom>
+                  </pic:spPr>
+                </pic:pic>
+              </a:graphicData>
+            </a:graphic>
+          </wp:inline>
+        </w:drawing>
+      </w:r>
+    </w:p>
+    <w:p>
+      <w:r>
+        <w:t>Everything is self-describing.</w:t>
+      </w:r>
+    </w:p>
+    <w:p>
+      <w:pPr>
+        <w:rPr>
+          <w:b/>
+        </w:rPr>
+      </w:pPr>
+      <w:r>
+        <w:t xml:space="preserve">You add items you want to be shown on this graph, </w:t>
+      </w:r>
+      <w:proofErr w:type="gramStart"/>
+      <w:r>
+        <w:t>click save</w:t>
+      </w:r>
+      <w:proofErr w:type="gramEnd"/>
+      <w:r>
+        <w:t xml:space="preserve"> and there’s now graph attached to this template.</w:t>
+      </w:r>
+    </w:p>
+    <w:p>
+      <w:pPr>
+        <w:pStyle w:val="Heading3"/>
+      </w:pPr>
+      <w:r>
+        <w:t>5.</w:t>
+      </w:r>
+      <w:r>
+        <w:t>1.</w:t>
+      </w:r>
+      <w:r>
+        <w:t>2. Add graph for</w:t>
+      </w:r>
+      <w:r>
+        <w:t xml:space="preserve"> host</w:t>
+      </w:r>
+    </w:p>
+    <w:p>
+      <w:pPr>
+        <w:numPr>
+          <w:ilvl w:val="0"/>
+          <w:numId w:val="2"/>
+        </w:numPr>
+        <w:spacing w:after="0"/>
+      </w:pPr>
+      <w:r>
+        <w:t>Go to: </w:t>
+      </w:r>
+      <w:r>
+        <w:rPr>
+          <w:i/>
+          <w:iCs/>
+        </w:rPr>
+        <w:t xml:space="preserve">Configuration → </w:t>
+      </w:r>
+      <w:r>
+        <w:rPr>
+          <w:i/>
+          <w:iCs/>
+        </w:rPr>
+        <w:t>Hosts</w:t>
+      </w:r>
+    </w:p>
+    <w:p>
+      <w:pPr>
+        <w:numPr>
+          <w:ilvl w:val="0"/>
+          <w:numId w:val="2"/>
+        </w:numPr>
+        <w:spacing w:after="0"/>
+      </w:pPr>
+      <w:r>
+        <w:rPr>
+          <w:iCs/>
+        </w:rPr>
+        <w:t xml:space="preserve">Press on link </w:t>
+      </w:r>
+      <w:r>
+        <w:rPr>
+          <w:b/>
+          <w:iCs/>
+        </w:rPr>
+        <w:t>Graphs</w:t>
+      </w:r>
+      <w:r>
+        <w:rPr>
+          <w:b/>
+          <w:iCs/>
+        </w:rPr>
+        <w:t xml:space="preserve"> (n) </w:t>
+      </w:r>
+      <w:r>
+        <w:rPr>
+          <w:iCs/>
+        </w:rPr>
+        <w:t xml:space="preserve">of the </w:t>
+      </w:r>
+      <w:r>
+        <w:rPr>
+          <w:iCs/>
+        </w:rPr>
+        <w:t>host</w:t>
+      </w:r>
+      <w:r>
+        <w:rPr>
+          <w:iCs/>
+        </w:rPr>
+        <w:t xml:space="preserve"> that you are interested in.</w:t>
+      </w:r>
+    </w:p>
+    <w:p>
+      <w:pPr>
+        <w:numPr>
+          <w:ilvl w:val="0"/>
+          <w:numId w:val="2"/>
+        </w:numPr>
+        <w:spacing w:after="0"/>
+      </w:pPr>
+      <w:r>
+        <w:rPr>
+          <w:iCs/>
+        </w:rPr>
+        <w:t xml:space="preserve">Press </w:t>
+      </w:r>
+      <w:r>
+        <w:rPr>
+          <w:b/>
+          <w:iCs/>
+        </w:rPr>
+        <w:t>Create graph</w:t>
+      </w:r>
+      <w:r>
+        <w:rPr>
+          <w:iCs/>
+        </w:rPr>
+        <w:t xml:space="preserve"> top-right.</w:t>
+      </w:r>
+    </w:p>
+    <w:p>
+      <w:pPr>
+        <w:spacing w:after="0"/>
+        <w:rPr>
+          <w:iCs/>
+        </w:rPr>
+      </w:pPr>
+    </w:p>
+    <w:p>
+      <w:pPr>
+        <w:spacing w:after="0"/>
+      </w:pPr>
+      <w:r>
+        <w:rPr>
+          <w:iCs/>
+        </w:rPr>
+        <w:t>Everything else is the same like adding graph to template</w:t>
+      </w:r>
+      <w:r>
+        <w:rPr>
+          <w:iCs/>
+        </w:rPr>
+        <w:t xml:space="preserve"> (see 5.1.1.)</w:t>
+      </w:r>
+    </w:p>
+    <w:p/>
+    <w:p>
+      <w:pPr>
+        <w:pStyle w:val="Heading2"/>
+      </w:pPr>
+      <w:r>
+        <w:t>5.2. Removing/editing graphs</w:t>
+      </w:r>
+    </w:p>
+    <w:p>
+      <w:r>
+        <w:t>For template:</w:t>
+      </w:r>
+    </w:p>
+    <w:p>
+      <w:pPr>
+        <w:numPr>
+          <w:ilvl w:val="0"/>
+          <w:numId w:val="2"/>
+        </w:numPr>
+        <w:spacing w:after="0"/>
+      </w:pPr>
+      <w:r>
+        <w:t>Go to: </w:t>
+      </w:r>
+      <w:r>
+        <w:rPr>
+          <w:i/>
+          <w:iCs/>
+        </w:rPr>
+        <w:t xml:space="preserve">Configuration → </w:t>
+      </w:r>
+      <w:r>
+        <w:rPr>
+          <w:i/>
+          <w:iCs/>
+        </w:rPr>
+        <w:t>Templates</w:t>
+      </w:r>
+    </w:p>
+    <w:p>
+      <w:pPr>
+        <w:numPr>
+          <w:ilvl w:val="0"/>
+          <w:numId w:val="2"/>
+        </w:numPr>
+        <w:spacing w:after="0"/>
+      </w:pPr>
+      <w:r>
+        <w:rPr>
+          <w:iCs/>
+        </w:rPr>
+        <w:t xml:space="preserve">Press on link </w:t>
+      </w:r>
+      <w:r>
+        <w:rPr>
+          <w:b/>
+          <w:iCs/>
+        </w:rPr>
+        <w:t>Graphs</w:t>
+      </w:r>
+      <w:r>
+        <w:rPr>
+          <w:b/>
+          <w:iCs/>
+        </w:rPr>
+        <w:t xml:space="preserve"> (n) </w:t>
+      </w:r>
+      <w:r>
+        <w:rPr>
+          <w:iCs/>
+        </w:rPr>
+        <w:t>of the template that you are interested in.</w:t>
+      </w:r>
+    </w:p>
+    <w:p>
+      <w:pPr>
+        <w:numPr>
+          <w:ilvl w:val="0"/>
+          <w:numId w:val="2"/>
+        </w:numPr>
+        <w:spacing w:after="0"/>
+      </w:pPr>
+      <w:r>
+        <w:rPr>
+          <w:iCs/>
+        </w:rPr>
+        <w:t xml:space="preserve">Click on the name </w:t>
+      </w:r>
+      <w:r>
+        <w:rPr>
+          <w:iCs/>
+        </w:rPr>
+        <w:t>of the trigger you are interested in.</w:t>
+      </w:r>
+    </w:p>
+    <w:p>
+      <w:pPr>
+        <w:spacing w:after="0"/>
+        <w:ind w:left="720"/>
+        <w:rPr>
+          <w:iCs/>
+        </w:rPr>
+      </w:pPr>
+    </w:p>
+    <w:p>
+      <w:pPr>
+        <w:spacing w:after="0"/>
+        <w:rPr>
+          <w:iCs/>
+        </w:rPr>
+      </w:pPr>
+      <w:r>
+        <w:rPr>
+          <w:iCs/>
+        </w:rPr>
+        <w:t>For host:</w:t>
+      </w:r>
+    </w:p>
+    <w:p>
+      <w:pPr>
+        <w:numPr>
+          <w:ilvl w:val="0"/>
+          <w:numId w:val="2"/>
+        </w:numPr>
+        <w:spacing w:after="0"/>
+      </w:pPr>
+      <w:r>
+        <w:t>Go to: </w:t>
+      </w:r>
+      <w:r>
+        <w:rPr>
+          <w:iCs/>
+        </w:rPr>
+        <w:t>Configuration → Hosts</w:t>
+      </w:r>
+    </w:p>
+    <w:p>
+      <w:pPr>
+        <w:numPr>
+          <w:ilvl w:val="0"/>
+          <w:numId w:val="2"/>
+        </w:numPr>
+        <w:spacing w:after="0"/>
+      </w:pPr>
+      <w:r>
+        <w:rPr>
+          <w:iCs/>
+        </w:rPr>
+        <w:t xml:space="preserve">Press on link </w:t>
+      </w:r>
+      <w:r>
+        <w:rPr>
+          <w:b/>
+          <w:iCs/>
+        </w:rPr>
+        <w:t>Graphs</w:t>
+      </w:r>
+      <w:r>
+        <w:rPr>
+          <w:b/>
+          <w:iCs/>
+        </w:rPr>
+        <w:t xml:space="preserve"> (n) </w:t>
+      </w:r>
+      <w:r>
+        <w:rPr>
+          <w:iCs/>
+        </w:rPr>
+        <w:t>of the server that you are interested in.</w:t>
+      </w:r>
+    </w:p>
+    <w:p>
+      <w:pPr>
+        <w:numPr>
+          <w:ilvl w:val="0"/>
+          <w:numId w:val="2"/>
+        </w:numPr>
+        <w:spacing w:after="0"/>
+      </w:pPr>
+      <w:bookmarkStart w:id="4" w:name="_GoBack"/>
+      <w:bookmarkEnd w:id="4"/>
+      <w:r>
+        <w:rPr>
+          <w:iCs/>
+        </w:rPr>
+        <w:t xml:space="preserve">Click on the name </w:t>
+      </w:r>
+      <w:r>
+        <w:rPr>
+          <w:iCs/>
+        </w:rPr>
+        <w:t>of the trigger you are interested in.</w:t>
+      </w:r>
+    </w:p>
+    <w:p>
+      <w:pPr>
+        <w:spacing w:after="0"/>
+      </w:pPr>
+    </w:p>
+    <w:p>
+      <w:pPr>
+        <w:spacing w:after="0"/>
+      </w:pPr>
+      <w:r>
+        <w:t xml:space="preserve">To delete, press </w:t>
+      </w:r>
+      <w:r>
+        <w:rPr>
+          <w:b/>
+        </w:rPr>
+        <w:t>Delete</w:t>
+      </w:r>
+      <w:r>
+        <w:t xml:space="preserve"> button on bottom.</w:t>
+      </w:r>
+    </w:p>
+    <w:p>
+      <w:pPr>
+        <w:spacing w:after="0"/>
+      </w:pPr>
+      <w:r>
+        <w:t xml:space="preserve">To save your edits, press </w:t>
+      </w:r>
+      <w:proofErr w:type="gramStart"/>
+      <w:r>
+        <w:rPr>
+          <w:b/>
+        </w:rPr>
+        <w:t>Save</w:t>
+      </w:r>
+      <w:proofErr w:type="gramEnd"/>
+      <w:r>
+        <w:t xml:space="preserve"> button on bottom.</w:t>
+      </w:r>
+    </w:p>
+    <w:p/>
     <w:sectPr>
       <w:pgSz w:w="12240" w:h="15840"/>
       <w:pgMar w:top="1440" w:right="1440" w:bottom="1440" w:left="1440" w:header="720" w:footer="720" w:gutter="0"/>
@@ -3678,6 +5080,7 @@
   <w:style w:type="character" w:default="1" w:styleId="DefaultParagraphFont">
     <w:name w:val="Default Paragraph Font"/>
     <w:uiPriority w:val="1"/>
+    <w:semiHidden/>
     <w:unhideWhenUsed/>
   </w:style>
   <w:style w:type="table" w:default="1" w:styleId="TableNormal">
@@ -3829,6 +5232,54 @@
     <w:rPr>
       <w:b/>
       <w:bCs/>
+    </w:rPr>
+  </w:style>
+  <w:style w:type="paragraph" w:styleId="HTMLPreformatted">
+    <w:name w:val="HTML Preformatted"/>
+    <w:basedOn w:val="Normal"/>
+    <w:link w:val="HTMLPreformattedChar"/>
+    <w:uiPriority w:val="99"/>
+    <w:semiHidden/>
+    <w:unhideWhenUsed/>
+    <w:rsid w:val="008D0432"/>
+    <w:pPr>
+      <w:tabs>
+        <w:tab w:val="left" w:pos="916"/>
+        <w:tab w:val="left" w:pos="1832"/>
+        <w:tab w:val="left" w:pos="2748"/>
+        <w:tab w:val="left" w:pos="3664"/>
+        <w:tab w:val="left" w:pos="4580"/>
+        <w:tab w:val="left" w:pos="5496"/>
+        <w:tab w:val="left" w:pos="6412"/>
+        <w:tab w:val="left" w:pos="7328"/>
+        <w:tab w:val="left" w:pos="8244"/>
+        <w:tab w:val="left" w:pos="9160"/>
+        <w:tab w:val="left" w:pos="10076"/>
+        <w:tab w:val="left" w:pos="10992"/>
+        <w:tab w:val="left" w:pos="11908"/>
+        <w:tab w:val="left" w:pos="12824"/>
+        <w:tab w:val="left" w:pos="13740"/>
+        <w:tab w:val="left" w:pos="14656"/>
+      </w:tabs>
+      <w:spacing w:after="0" w:line="240" w:lineRule="auto"/>
+    </w:pPr>
+    <w:rPr>
+      <w:rFonts w:ascii="Courier New" w:eastAsia="Times New Roman" w:hAnsi="Courier New" w:cs="Courier New"/>
+      <w:sz w:val="20"/>
+      <w:szCs w:val="20"/>
+    </w:rPr>
+  </w:style>
+  <w:style w:type="character" w:customStyle="1" w:styleId="HTMLPreformattedChar">
+    <w:name w:val="HTML Preformatted Char"/>
+    <w:basedOn w:val="DefaultParagraphFont"/>
+    <w:link w:val="HTMLPreformatted"/>
+    <w:uiPriority w:val="99"/>
+    <w:semiHidden/>
+    <w:rsid w:val="008D0432"/>
+    <w:rPr>
+      <w:rFonts w:ascii="Courier New" w:eastAsia="Times New Roman" w:hAnsi="Courier New" w:cs="Courier New"/>
+      <w:sz w:val="20"/>
+      <w:szCs w:val="20"/>
     </w:rPr>
   </w:style>
 </w:styles>
@@ -4066,6 +5517,7 @@
   <w:style w:type="character" w:default="1" w:styleId="DefaultParagraphFont">
     <w:name w:val="Default Paragraph Font"/>
     <w:uiPriority w:val="1"/>
+    <w:semiHidden/>
     <w:unhideWhenUsed/>
   </w:style>
   <w:style w:type="table" w:default="1" w:styleId="TableNormal">
@@ -4217,6 +5669,54 @@
     <w:rPr>
       <w:b/>
       <w:bCs/>
+    </w:rPr>
+  </w:style>
+  <w:style w:type="paragraph" w:styleId="HTMLPreformatted">
+    <w:name w:val="HTML Preformatted"/>
+    <w:basedOn w:val="Normal"/>
+    <w:link w:val="HTMLPreformattedChar"/>
+    <w:uiPriority w:val="99"/>
+    <w:semiHidden/>
+    <w:unhideWhenUsed/>
+    <w:rsid w:val="008D0432"/>
+    <w:pPr>
+      <w:tabs>
+        <w:tab w:val="left" w:pos="916"/>
+        <w:tab w:val="left" w:pos="1832"/>
+        <w:tab w:val="left" w:pos="2748"/>
+        <w:tab w:val="left" w:pos="3664"/>
+        <w:tab w:val="left" w:pos="4580"/>
+        <w:tab w:val="left" w:pos="5496"/>
+        <w:tab w:val="left" w:pos="6412"/>
+        <w:tab w:val="left" w:pos="7328"/>
+        <w:tab w:val="left" w:pos="8244"/>
+        <w:tab w:val="left" w:pos="9160"/>
+        <w:tab w:val="left" w:pos="10076"/>
+        <w:tab w:val="left" w:pos="10992"/>
+        <w:tab w:val="left" w:pos="11908"/>
+        <w:tab w:val="left" w:pos="12824"/>
+        <w:tab w:val="left" w:pos="13740"/>
+        <w:tab w:val="left" w:pos="14656"/>
+      </w:tabs>
+      <w:spacing w:after="0" w:line="240" w:lineRule="auto"/>
+    </w:pPr>
+    <w:rPr>
+      <w:rFonts w:ascii="Courier New" w:eastAsia="Times New Roman" w:hAnsi="Courier New" w:cs="Courier New"/>
+      <w:sz w:val="20"/>
+      <w:szCs w:val="20"/>
+    </w:rPr>
+  </w:style>
+  <w:style w:type="character" w:customStyle="1" w:styleId="HTMLPreformattedChar">
+    <w:name w:val="HTML Preformatted Char"/>
+    <w:basedOn w:val="DefaultParagraphFont"/>
+    <w:link w:val="HTMLPreformatted"/>
+    <w:uiPriority w:val="99"/>
+    <w:semiHidden/>
+    <w:rsid w:val="008D0432"/>
+    <w:rPr>
+      <w:rFonts w:ascii="Courier New" w:eastAsia="Times New Roman" w:hAnsi="Courier New" w:cs="Courier New"/>
+      <w:sz w:val="20"/>
+      <w:szCs w:val="20"/>
     </w:rPr>
   </w:style>
 </w:styles>

</xml_diff>